<commit_message>
Finished Algorithms 2, 3 and 4, still have to finish #5
</commit_message>
<xml_diff>
--- a/Semester 2/AlgorithmsPractice/Algorithm_Practice.docx
+++ b/Semester 2/AlgorithmsPractice/Algorithm_Practice.docx
@@ -94,7 +94,7 @@
         <w:t xml:space="preserve">Create a program that solves the </w:t>
       </w:r>
       <w:r>
-        <w:t>3</w:t>
+        <w:t>5</w:t>
       </w:r>
       <w:r>
         <w:t xml:space="preserve"> problems listed at the bottom of this document.</w:t>
@@ -126,7 +126,7 @@
         <w:t>Menu with options 1-</w:t>
       </w:r>
       <w:r>
-        <w:t>3</w:t>
+        <w:t>5</w:t>
       </w:r>
       <w:r>
         <w:t xml:space="preserve"> for each of the problems.</w:t>
@@ -285,13 +285,41 @@
         </w:rPr>
       </w:pPr>
       <w:r>
-        <w:t xml:space="preserve">Problem # </w:t>
-      </w:r>
-      <w:r>
-        <w:t>3</w:t>
-      </w:r>
-      <w:r>
-        <w:t xml:space="preserve"> developed and working as expected.</w:t>
+        <w:t>Problem # 3 developed and working as expected.</w:t>
+      </w:r>
+    </w:p>
+    <w:p>
+      <w:pPr>
+        <w:pStyle w:val="ListParagraph"/>
+        <w:numPr>
+          <w:ilvl w:val="0"/>
+          <w:numId w:val="5"/>
+        </w:numPr>
+        <w:spacing w:after="0" w:line="240" w:lineRule="auto"/>
+        <w:rPr>
+          <w:b/>
+          <w:u w:val="single"/>
+        </w:rPr>
+      </w:pPr>
+      <w:r>
+        <w:t>Problem # 4 developed and working as expected.</w:t>
+      </w:r>
+    </w:p>
+    <w:p>
+      <w:pPr>
+        <w:pStyle w:val="ListParagraph"/>
+        <w:numPr>
+          <w:ilvl w:val="0"/>
+          <w:numId w:val="5"/>
+        </w:numPr>
+        <w:spacing w:after="0" w:line="240" w:lineRule="auto"/>
+        <w:rPr>
+          <w:b/>
+          <w:u w:val="single"/>
+        </w:rPr>
+      </w:pPr>
+      <w:r>
+        <w:t>Problem # 5 developed and working as expected.</w:t>
       </w:r>
     </w:p>
     <w:p>
@@ -419,7 +447,10 @@
               <w:jc w:val="center"/>
             </w:pPr>
             <w:r>
-              <w:t>10</w:t>
+              <w:t>1</w:t>
+            </w:r>
+            <w:r>
+              <w:t>2.5</w:t>
             </w:r>
           </w:p>
         </w:tc>
@@ -463,7 +494,10 @@
               <w:jc w:val="center"/>
             </w:pPr>
             <w:r>
-              <w:t>10</w:t>
+              <w:t>1</w:t>
+            </w:r>
+            <w:r>
+              <w:t>2.5</w:t>
             </w:r>
           </w:p>
         </w:tc>
@@ -507,7 +541,101 @@
               <w:jc w:val="center"/>
             </w:pPr>
             <w:r>
-              <w:t>10</w:t>
+              <w:t>1</w:t>
+            </w:r>
+            <w:r>
+              <w:t>2.5</w:t>
+            </w:r>
+          </w:p>
+        </w:tc>
+      </w:tr>
+      <w:tr>
+        <w:tc>
+          <w:tcPr>
+            <w:tcW w:w="925" w:type="pct"/>
+          </w:tcPr>
+          <w:p>
+            <w:r>
+              <w:t>Competency #4</w:t>
+            </w:r>
+          </w:p>
+        </w:tc>
+        <w:tc>
+          <w:tcPr>
+            <w:tcW w:w="3702" w:type="pct"/>
+          </w:tcPr>
+          <w:p>
+            <w:r>
+              <w:t>Correct value of each factorial is output.</w:t>
+            </w:r>
+          </w:p>
+        </w:tc>
+        <w:tc>
+          <w:tcPr>
+            <w:tcW w:w="373" w:type="pct"/>
+            <w:vAlign w:val="center"/>
+          </w:tcPr>
+          <w:p>
+            <w:pPr>
+              <w:jc w:val="center"/>
+            </w:pPr>
+            <w:r>
+              <w:t>___</w:t>
+            </w:r>
+          </w:p>
+          <w:p>
+            <w:pPr>
+              <w:jc w:val="center"/>
+            </w:pPr>
+            <w:r>
+              <w:t>1</w:t>
+            </w:r>
+            <w:r>
+              <w:t>2.5</w:t>
+            </w:r>
+          </w:p>
+        </w:tc>
+      </w:tr>
+      <w:tr>
+        <w:tc>
+          <w:tcPr>
+            <w:tcW w:w="925" w:type="pct"/>
+          </w:tcPr>
+          <w:p>
+            <w:r>
+              <w:t>Competency #5</w:t>
+            </w:r>
+          </w:p>
+        </w:tc>
+        <w:tc>
+          <w:tcPr>
+            <w:tcW w:w="3702" w:type="pct"/>
+          </w:tcPr>
+          <w:p>
+            <w:r>
+              <w:t>The student’s grades are correctly reported to the console.</w:t>
+            </w:r>
+          </w:p>
+        </w:tc>
+        <w:tc>
+          <w:tcPr>
+            <w:tcW w:w="373" w:type="pct"/>
+            <w:vAlign w:val="center"/>
+          </w:tcPr>
+          <w:p>
+            <w:pPr>
+              <w:jc w:val="center"/>
+            </w:pPr>
+            <w:r>
+              <w:t>___</w:t>
+            </w:r>
+          </w:p>
+          <w:p>
+            <w:pPr>
+              <w:jc w:val="center"/>
+            </w:pPr>
+            <w:r>
+              <w:t>+15</w:t>
             </w:r>
           </w:p>
         </w:tc>
@@ -634,7 +762,6 @@
         <w:rPr>
           <w:b/>
         </w:rPr>
-        <w:lastRenderedPageBreak/>
         <w:t xml:space="preserve">Input File:  </w:t>
       </w:r>
       <w:r>
@@ -1118,7 +1245,6 @@
         <w:rPr>
           <w:b/>
         </w:rPr>
-        <w:lastRenderedPageBreak/>
         <w:t xml:space="preserve">Input File:  </w:t>
       </w:r>
       <w:r>
@@ -1729,7 +1855,6 @@
         <w:rPr>
           <w:b/>
         </w:rPr>
-        <w:lastRenderedPageBreak/>
         <w:t xml:space="preserve">Input File:  </w:t>
       </w:r>
       <w:r>
@@ -1978,8 +2103,6 @@
         </w:rPr>
         <w:t>3</w:t>
       </w:r>
-      <w:bookmarkStart w:id="0" w:name="_GoBack"/>
-      <w:bookmarkEnd w:id="0"/>
       <w:r>
         <w:rPr>
           <w:rFonts w:ascii="Courier New" w:hAnsi="Courier New" w:cs="Courier New"/>
@@ -2201,6 +2324,1535 @@
     <w:p>
       <w:pPr>
         <w:spacing w:after="0" w:line="240" w:lineRule="auto"/>
+      </w:pPr>
+    </w:p>
+    <w:p>
+      <w:pPr>
+        <w:spacing w:after="0" w:line="240" w:lineRule="auto"/>
+      </w:pPr>
+    </w:p>
+    <w:p>
+      <w:pPr>
+        <w:spacing w:after="0" w:line="240" w:lineRule="auto"/>
+      </w:pPr>
+    </w:p>
+    <w:p>
+      <w:pPr>
+        <w:spacing w:after="0" w:line="240" w:lineRule="auto"/>
+      </w:pPr>
+    </w:p>
+    <w:p>
+      <w:pPr>
+        <w:spacing w:after="0" w:line="240" w:lineRule="auto"/>
+      </w:pPr>
+    </w:p>
+    <w:p>
+      <w:pPr>
+        <w:spacing w:after="0" w:line="240" w:lineRule="auto"/>
+      </w:pPr>
+    </w:p>
+    <w:p>
+      <w:pPr>
+        <w:spacing w:after="0" w:line="240" w:lineRule="auto"/>
+      </w:pPr>
+    </w:p>
+    <w:p>
+      <w:pPr>
+        <w:spacing w:after="0" w:line="240" w:lineRule="auto"/>
+      </w:pPr>
+    </w:p>
+    <w:p>
+      <w:pPr>
+        <w:pStyle w:val="NoSpacing"/>
+        <w:rPr>
+          <w:b/>
+        </w:rPr>
+      </w:pPr>
+      <w:r>
+        <w:rPr>
+          <w:b/>
+        </w:rPr>
+        <w:t xml:space="preserve">Input File:  </w:t>
+      </w:r>
+      <w:r>
+        <w:rPr>
+          <w:rFonts w:ascii="Courier New" w:hAnsi="Courier New" w:cs="Courier New"/>
+        </w:rPr>
+        <w:t>Prob</w:t>
+      </w:r>
+      <w:r>
+        <w:rPr>
+          <w:rFonts w:ascii="Courier New" w:hAnsi="Courier New" w:cs="Courier New"/>
+        </w:rPr>
+        <w:t>0</w:t>
+      </w:r>
+      <w:r>
+        <w:rPr>
+          <w:rFonts w:ascii="Courier New" w:hAnsi="Courier New" w:cs="Courier New"/>
+        </w:rPr>
+        <w:t>4</w:t>
+      </w:r>
+      <w:r>
+        <w:rPr>
+          <w:rFonts w:ascii="Courier New" w:hAnsi="Courier New" w:cs="Courier New"/>
+        </w:rPr>
+        <w:t>.in.txt</w:t>
+      </w:r>
+    </w:p>
+    <w:p>
+      <w:pPr>
+        <w:pStyle w:val="NoSpacing"/>
+        <w:rPr>
+          <w:b/>
+        </w:rPr>
+      </w:pPr>
+      <w:r>
+        <w:rPr>
+          <w:b/>
+        </w:rPr>
+        <w:t xml:space="preserve">Output: </w:t>
+      </w:r>
+      <w:r>
+        <w:t xml:space="preserve">Your output needs to be directed to stdout (i.e., using </w:t>
+      </w:r>
+      <w:r>
+        <w:rPr>
+          <w:rFonts w:ascii="Courier New" w:hAnsi="Courier New" w:cs="Courier New"/>
+        </w:rPr>
+        <w:t>Console.WriteLine</w:t>
+      </w:r>
+      <w:r>
+        <w:rPr>
+          <w:rFonts w:ascii="Courier New" w:hAnsi="Courier New" w:cs="Courier New"/>
+        </w:rPr>
+        <w:t>()</w:t>
+      </w:r>
+      <w:r>
+        <w:t>)</w:t>
+      </w:r>
+    </w:p>
+    <w:p>
+      <w:pPr>
+        <w:pStyle w:val="NoSpacing"/>
+      </w:pPr>
+    </w:p>
+    <w:p>
+      <w:pPr>
+        <w:pStyle w:val="NoSpacing"/>
+        <w:rPr>
+          <w:rFonts w:ascii="Times New Roman" w:hAnsi="Times New Roman" w:cs="Times New Roman"/>
+          <w:b/>
+          <w:color w:val="365F92"/>
+          <w:sz w:val="36"/>
+          <w:szCs w:val="36"/>
+        </w:rPr>
+      </w:pPr>
+      <w:r>
+        <w:rPr>
+          <w:rFonts w:ascii="Times New Roman" w:hAnsi="Times New Roman" w:cs="Times New Roman"/>
+          <w:b/>
+          <w:color w:val="365F92"/>
+          <w:sz w:val="36"/>
+          <w:szCs w:val="36"/>
+        </w:rPr>
+        <w:t>Introduction</w:t>
+      </w:r>
+    </w:p>
+    <w:p>
+      <w:pPr>
+        <w:pStyle w:val="NoSpacing"/>
+      </w:pPr>
+    </w:p>
+    <w:p>
+      <w:pPr>
+        <w:pStyle w:val="NoSpacing"/>
+      </w:pPr>
+      <w:r>
+        <w:t>A factorial is the product of a given positive integer (n) multiplied by all lesser positive integers and is represented as n!</w:t>
+      </w:r>
+      <w:r>
+        <w:t xml:space="preserve">  For example:</w:t>
+      </w:r>
+    </w:p>
+    <w:p>
+      <w:pPr>
+        <w:pStyle w:val="NoSpacing"/>
+      </w:pPr>
+    </w:p>
+    <w:p>
+      <w:pPr>
+        <w:pStyle w:val="NoSpacing"/>
+        <w:ind w:firstLine="720"/>
+        <w:rPr>
+          <w:rFonts w:ascii="Calibri" w:hAnsi="Calibri" w:cs="Calibri"/>
+        </w:rPr>
+      </w:pPr>
+      <w:r>
+        <w:t xml:space="preserve">4! = 4 </w:t>
+      </w:r>
+      <w:r>
+        <w:t>x</w:t>
+      </w:r>
+      <w:r>
+        <w:rPr>
+          <w:rFonts w:ascii="Calibri" w:hAnsi="Calibri" w:cs="Calibri"/>
+        </w:rPr>
+        <w:t xml:space="preserve"> 3 </w:t>
+      </w:r>
+      <w:r>
+        <w:rPr>
+          <w:rFonts w:ascii="Calibri" w:hAnsi="Calibri" w:cs="Calibri"/>
+        </w:rPr>
+        <w:t>x</w:t>
+      </w:r>
+      <w:r>
+        <w:rPr>
+          <w:rFonts w:ascii="Calibri" w:hAnsi="Calibri" w:cs="Calibri"/>
+        </w:rPr>
+        <w:t xml:space="preserve"> 2 </w:t>
+      </w:r>
+      <w:r>
+        <w:rPr>
+          <w:rFonts w:ascii="Calibri" w:hAnsi="Calibri" w:cs="Calibri"/>
+        </w:rPr>
+        <w:t>x</w:t>
+      </w:r>
+      <w:r>
+        <w:rPr>
+          <w:rFonts w:ascii="Calibri" w:hAnsi="Calibri" w:cs="Calibri"/>
+        </w:rPr>
+        <w:t xml:space="preserve"> 1 = 24</w:t>
+      </w:r>
+    </w:p>
+    <w:p>
+      <w:pPr>
+        <w:pStyle w:val="NoSpacing"/>
+        <w:rPr>
+          <w:rFonts w:ascii="Calibri" w:hAnsi="Calibri" w:cs="Calibri"/>
+        </w:rPr>
+      </w:pPr>
+    </w:p>
+    <w:p>
+      <w:pPr>
+        <w:pStyle w:val="NoSpacing"/>
+      </w:pPr>
+      <w:r>
+        <w:t>Your task is to w</w:t>
+      </w:r>
+      <w:r>
+        <w:t>rite a program whic</w:t>
+      </w:r>
+      <w:r>
+        <w:t>h will calculate factorials for</w:t>
+      </w:r>
+      <w:r>
+        <w:t xml:space="preserve"> </w:t>
+      </w:r>
+      <w:r>
+        <w:t xml:space="preserve">numbers from </w:t>
+      </w:r>
+      <w:r>
+        <w:t xml:space="preserve">1 </w:t>
+      </w:r>
+      <w:r>
+        <w:t>to</w:t>
+      </w:r>
+      <w:r>
+        <w:t xml:space="preserve"> 50</w:t>
+      </w:r>
+      <w:r>
+        <w:t>.</w:t>
+      </w:r>
+    </w:p>
+    <w:p>
+      <w:pPr>
+        <w:pStyle w:val="NoSpacing"/>
+      </w:pPr>
+    </w:p>
+    <w:p>
+      <w:pPr>
+        <w:pStyle w:val="NoSpacing"/>
+        <w:rPr>
+          <w:rFonts w:ascii="Times New Roman" w:hAnsi="Times New Roman" w:cs="Times New Roman"/>
+          <w:b/>
+          <w:color w:val="365F92"/>
+          <w:sz w:val="36"/>
+          <w:szCs w:val="36"/>
+        </w:rPr>
+      </w:pPr>
+      <w:r>
+        <w:rPr>
+          <w:rFonts w:ascii="Times New Roman" w:hAnsi="Times New Roman" w:cs="Times New Roman"/>
+          <w:b/>
+          <w:color w:val="365F92"/>
+          <w:sz w:val="36"/>
+          <w:szCs w:val="36"/>
+        </w:rPr>
+        <w:t xml:space="preserve">Program </w:t>
+      </w:r>
+      <w:r>
+        <w:rPr>
+          <w:rFonts w:ascii="Times New Roman" w:hAnsi="Times New Roman" w:cs="Times New Roman"/>
+          <w:b/>
+          <w:color w:val="365F92"/>
+          <w:sz w:val="36"/>
+          <w:szCs w:val="36"/>
+        </w:rPr>
+        <w:t>Input</w:t>
+      </w:r>
+    </w:p>
+    <w:p>
+      <w:pPr>
+        <w:pStyle w:val="NoSpacing"/>
+      </w:pPr>
+    </w:p>
+    <w:p>
+      <w:pPr>
+        <w:pStyle w:val="NoSpacing"/>
+      </w:pPr>
+      <w:r>
+        <w:t xml:space="preserve">The file </w:t>
+      </w:r>
+      <w:r>
+        <w:rPr>
+          <w:rFonts w:ascii="Courier New" w:hAnsi="Courier New" w:cs="Courier New"/>
+        </w:rPr>
+        <w:t>Prob</w:t>
+      </w:r>
+      <w:r>
+        <w:rPr>
+          <w:rFonts w:ascii="Courier New" w:hAnsi="Courier New" w:cs="Courier New"/>
+        </w:rPr>
+        <w:t>0</w:t>
+      </w:r>
+      <w:r>
+        <w:rPr>
+          <w:rFonts w:ascii="Courier New" w:hAnsi="Courier New" w:cs="Courier New"/>
+        </w:rPr>
+        <w:t>4</w:t>
+      </w:r>
+      <w:r>
+        <w:rPr>
+          <w:rFonts w:ascii="Courier New" w:hAnsi="Courier New" w:cs="Courier New"/>
+        </w:rPr>
+        <w:t>.in.txt</w:t>
+      </w:r>
+      <w:r>
+        <w:t xml:space="preserve"> will contain</w:t>
+      </w:r>
+      <w:r>
+        <w:t xml:space="preserve"> a list of numbers, one per line.  All numbers will be integers between 1 and </w:t>
+      </w:r>
+      <w:r>
+        <w:t>12</w:t>
+      </w:r>
+      <w:r>
+        <w:t>, inclusive.  There will be no non-integer input.</w:t>
+      </w:r>
+    </w:p>
+    <w:p>
+      <w:pPr>
+        <w:pStyle w:val="NoSpacing"/>
+      </w:pPr>
+    </w:p>
+    <w:p>
+      <w:pPr>
+        <w:pStyle w:val="NoSpacing"/>
+        <w:rPr>
+          <w:b/>
+        </w:rPr>
+      </w:pPr>
+      <w:r>
+        <w:rPr>
+          <w:b/>
+        </w:rPr>
+        <w:t>Example Input:</w:t>
+      </w:r>
+    </w:p>
+    <w:p>
+      <w:pPr>
+        <w:pStyle w:val="NoSpacing"/>
+      </w:pPr>
+    </w:p>
+    <w:p>
+      <w:pPr>
+        <w:pStyle w:val="NoSpacing"/>
+        <w:rPr>
+          <w:rFonts w:ascii="Courier New" w:hAnsi="Courier New" w:cs="Courier New"/>
+        </w:rPr>
+      </w:pPr>
+      <w:r>
+        <w:rPr>
+          <w:rFonts w:ascii="Courier New" w:hAnsi="Courier New" w:cs="Courier New"/>
+        </w:rPr>
+        <w:t>5</w:t>
+      </w:r>
+    </w:p>
+    <w:p>
+      <w:pPr>
+        <w:pStyle w:val="NoSpacing"/>
+        <w:rPr>
+          <w:rFonts w:ascii="Courier New" w:hAnsi="Courier New" w:cs="Courier New"/>
+        </w:rPr>
+      </w:pPr>
+      <w:r>
+        <w:rPr>
+          <w:rFonts w:ascii="Courier New" w:hAnsi="Courier New" w:cs="Courier New"/>
+        </w:rPr>
+        <w:t>10</w:t>
+      </w:r>
+    </w:p>
+    <w:p>
+      <w:pPr>
+        <w:pStyle w:val="NoSpacing"/>
+        <w:rPr>
+          <w:rFonts w:ascii="Courier New" w:hAnsi="Courier New" w:cs="Courier New"/>
+        </w:rPr>
+      </w:pPr>
+    </w:p>
+    <w:p>
+      <w:pPr>
+        <w:pStyle w:val="NoSpacing"/>
+        <w:rPr>
+          <w:rFonts w:ascii="Times New Roman" w:hAnsi="Times New Roman" w:cs="Times New Roman"/>
+          <w:b/>
+          <w:color w:val="365F92"/>
+          <w:sz w:val="36"/>
+          <w:szCs w:val="36"/>
+        </w:rPr>
+      </w:pPr>
+      <w:r>
+        <w:rPr>
+          <w:rFonts w:ascii="Times New Roman" w:hAnsi="Times New Roman" w:cs="Times New Roman"/>
+          <w:b/>
+          <w:color w:val="365F92"/>
+          <w:sz w:val="36"/>
+          <w:szCs w:val="36"/>
+        </w:rPr>
+        <w:t xml:space="preserve">Program </w:t>
+      </w:r>
+      <w:r>
+        <w:rPr>
+          <w:rFonts w:ascii="Times New Roman" w:hAnsi="Times New Roman" w:cs="Times New Roman"/>
+          <w:b/>
+          <w:color w:val="365F92"/>
+          <w:sz w:val="36"/>
+          <w:szCs w:val="36"/>
+        </w:rPr>
+        <w:t>Output</w:t>
+      </w:r>
+    </w:p>
+    <w:p>
+      <w:pPr>
+        <w:pStyle w:val="NoSpacing"/>
+      </w:pPr>
+    </w:p>
+    <w:p>
+      <w:pPr>
+        <w:pStyle w:val="NoSpacing"/>
+      </w:pPr>
+      <w:r>
+        <w:t>Your program should output the values of the factorials for the numbers encountered in the input file in the same order, one per line.</w:t>
+      </w:r>
+    </w:p>
+    <w:p>
+      <w:pPr>
+        <w:pStyle w:val="NoSpacing"/>
+      </w:pPr>
+    </w:p>
+    <w:p>
+      <w:pPr>
+        <w:pStyle w:val="NoSpacing"/>
+        <w:rPr>
+          <w:b/>
+        </w:rPr>
+      </w:pPr>
+      <w:r>
+        <w:rPr>
+          <w:b/>
+        </w:rPr>
+        <w:t>Example Output:</w:t>
+      </w:r>
+    </w:p>
+    <w:p>
+      <w:pPr>
+        <w:pStyle w:val="NoSpacing"/>
+      </w:pPr>
+    </w:p>
+    <w:p>
+      <w:pPr>
+        <w:pStyle w:val="NoSpacing"/>
+        <w:rPr>
+          <w:rFonts w:ascii="Courier New" w:hAnsi="Courier New" w:cs="Courier New"/>
+        </w:rPr>
+      </w:pPr>
+      <w:r>
+        <w:rPr>
+          <w:rFonts w:ascii="Courier New" w:hAnsi="Courier New" w:cs="Courier New"/>
+        </w:rPr>
+        <w:t>120</w:t>
+      </w:r>
+    </w:p>
+    <w:p>
+      <w:pPr>
+        <w:pStyle w:val="NoSpacing"/>
+        <w:rPr>
+          <w:rFonts w:ascii="Courier New" w:hAnsi="Courier New" w:cs="Courier New"/>
+        </w:rPr>
+      </w:pPr>
+      <w:r>
+        <w:rPr>
+          <w:rFonts w:ascii="Courier New" w:hAnsi="Courier New" w:cs="Courier New"/>
+        </w:rPr>
+        <w:t>3628800</w:t>
+      </w:r>
+    </w:p>
+    <w:p>
+      <w:pPr>
+        <w:pStyle w:val="NoSpacing"/>
+        <w:rPr>
+          <w:rFonts w:ascii="Courier New" w:hAnsi="Courier New" w:cs="Courier New"/>
+        </w:rPr>
+      </w:pPr>
+    </w:p>
+    <w:p>
+      <w:pPr>
+        <w:pStyle w:val="NoSpacing"/>
+        <w:rPr>
+          <w:rFonts w:ascii="Courier New" w:hAnsi="Courier New" w:cs="Courier New"/>
+        </w:rPr>
+      </w:pPr>
+    </w:p>
+    <w:p>
+      <w:pPr>
+        <w:pStyle w:val="NoSpacing"/>
+        <w:rPr>
+          <w:rFonts w:ascii="Courier New" w:hAnsi="Courier New" w:cs="Courier New"/>
+        </w:rPr>
+      </w:pPr>
+    </w:p>
+    <w:p>
+      <w:pPr>
+        <w:pStyle w:val="NoSpacing"/>
+        <w:rPr>
+          <w:rFonts w:ascii="Courier New" w:hAnsi="Courier New" w:cs="Courier New"/>
+        </w:rPr>
+      </w:pPr>
+    </w:p>
+    <w:p>
+      <w:pPr>
+        <w:pStyle w:val="NoSpacing"/>
+        <w:rPr>
+          <w:rFonts w:ascii="Courier New" w:hAnsi="Courier New" w:cs="Courier New"/>
+        </w:rPr>
+      </w:pPr>
+    </w:p>
+    <w:p>
+      <w:pPr>
+        <w:pStyle w:val="NoSpacing"/>
+        <w:rPr>
+          <w:rFonts w:ascii="Courier New" w:hAnsi="Courier New" w:cs="Courier New"/>
+        </w:rPr>
+      </w:pPr>
+    </w:p>
+    <w:p>
+      <w:pPr>
+        <w:pStyle w:val="NoSpacing"/>
+        <w:rPr>
+          <w:rFonts w:ascii="Courier New" w:hAnsi="Courier New" w:cs="Courier New"/>
+        </w:rPr>
+      </w:pPr>
+    </w:p>
+    <w:p>
+      <w:pPr>
+        <w:pStyle w:val="NoSpacing"/>
+        <w:rPr>
+          <w:rFonts w:ascii="Courier New" w:hAnsi="Courier New" w:cs="Courier New"/>
+        </w:rPr>
+      </w:pPr>
+    </w:p>
+    <w:p>
+      <w:pPr>
+        <w:pStyle w:val="NoSpacing"/>
+        <w:rPr>
+          <w:rFonts w:ascii="Courier New" w:hAnsi="Courier New" w:cs="Courier New"/>
+        </w:rPr>
+      </w:pPr>
+    </w:p>
+    <w:p>
+      <w:pPr>
+        <w:pStyle w:val="NoSpacing"/>
+        <w:rPr>
+          <w:rFonts w:ascii="Courier New" w:hAnsi="Courier New" w:cs="Courier New"/>
+        </w:rPr>
+      </w:pPr>
+    </w:p>
+    <w:p>
+      <w:pPr>
+        <w:pStyle w:val="NoSpacing"/>
+        <w:rPr>
+          <w:rFonts w:ascii="Courier New" w:hAnsi="Courier New" w:cs="Courier New"/>
+        </w:rPr>
+      </w:pPr>
+    </w:p>
+    <w:p>
+      <w:pPr>
+        <w:pStyle w:val="NoSpacing"/>
+        <w:rPr>
+          <w:rFonts w:ascii="Courier New" w:hAnsi="Courier New" w:cs="Courier New"/>
+        </w:rPr>
+      </w:pPr>
+    </w:p>
+    <w:p>
+      <w:pPr>
+        <w:pStyle w:val="NoSpacing"/>
+        <w:rPr>
+          <w:rFonts w:ascii="Courier New" w:hAnsi="Courier New" w:cs="Courier New"/>
+        </w:rPr>
+      </w:pPr>
+    </w:p>
+    <w:p>
+      <w:pPr>
+        <w:pStyle w:val="NoSpacing"/>
+        <w:rPr>
+          <w:rFonts w:ascii="Courier New" w:hAnsi="Courier New" w:cs="Courier New"/>
+        </w:rPr>
+      </w:pPr>
+    </w:p>
+    <w:p>
+      <w:pPr>
+        <w:pStyle w:val="NoSpacing"/>
+        <w:rPr>
+          <w:rFonts w:ascii="Courier New" w:hAnsi="Courier New" w:cs="Courier New"/>
+        </w:rPr>
+      </w:pPr>
+    </w:p>
+    <w:p>
+      <w:pPr>
+        <w:pStyle w:val="NoSpacing"/>
+        <w:rPr>
+          <w:rFonts w:ascii="Courier New" w:hAnsi="Courier New" w:cs="Courier New"/>
+        </w:rPr>
+      </w:pPr>
+    </w:p>
+    <w:p>
+      <w:pPr>
+        <w:pStyle w:val="NoSpacing"/>
+        <w:rPr>
+          <w:rFonts w:ascii="Courier New" w:hAnsi="Courier New" w:cs="Courier New"/>
+        </w:rPr>
+      </w:pPr>
+    </w:p>
+    <w:p>
+      <w:pPr>
+        <w:pStyle w:val="NoSpacing"/>
+        <w:rPr>
+          <w:b/>
+        </w:rPr>
+      </w:pPr>
+      <w:r>
+        <w:rPr>
+          <w:b/>
+        </w:rPr>
+        <w:lastRenderedPageBreak/>
+        <w:t xml:space="preserve">Input File:  </w:t>
+      </w:r>
+      <w:r>
+        <w:rPr>
+          <w:rFonts w:ascii="Courier New" w:hAnsi="Courier New" w:cs="Courier New"/>
+        </w:rPr>
+        <w:t>Prob</w:t>
+      </w:r>
+      <w:r>
+        <w:rPr>
+          <w:rFonts w:ascii="Courier New" w:hAnsi="Courier New" w:cs="Courier New"/>
+        </w:rPr>
+        <w:t>0</w:t>
+      </w:r>
+      <w:bookmarkStart w:id="0" w:name="_GoBack"/>
+      <w:bookmarkEnd w:id="0"/>
+      <w:r>
+        <w:rPr>
+          <w:rFonts w:ascii="Courier New" w:hAnsi="Courier New" w:cs="Courier New"/>
+        </w:rPr>
+        <w:t>5</w:t>
+      </w:r>
+      <w:r>
+        <w:rPr>
+          <w:rFonts w:ascii="Courier New" w:hAnsi="Courier New" w:cs="Courier New"/>
+        </w:rPr>
+        <w:t>.in.txt</w:t>
+      </w:r>
+    </w:p>
+    <w:p>
+      <w:pPr>
+        <w:pStyle w:val="NoSpacing"/>
+        <w:rPr>
+          <w:b/>
+        </w:rPr>
+      </w:pPr>
+      <w:r>
+        <w:rPr>
+          <w:b/>
+        </w:rPr>
+        <w:t xml:space="preserve">Output: </w:t>
+      </w:r>
+      <w:r>
+        <w:t xml:space="preserve">Your output needs to be directed to stdout (i.e., using </w:t>
+      </w:r>
+      <w:r>
+        <w:rPr>
+          <w:rFonts w:ascii="Courier New" w:hAnsi="Courier New" w:cs="Courier New"/>
+        </w:rPr>
+        <w:t>Console.WriteLine</w:t>
+      </w:r>
+      <w:r>
+        <w:rPr>
+          <w:rFonts w:ascii="Courier New" w:hAnsi="Courier New" w:cs="Courier New"/>
+        </w:rPr>
+        <w:t>()</w:t>
+      </w:r>
+      <w:r>
+        <w:t>)</w:t>
+      </w:r>
+    </w:p>
+    <w:p>
+      <w:pPr>
+        <w:pStyle w:val="NoSpacing"/>
+      </w:pPr>
+    </w:p>
+    <w:p>
+      <w:pPr>
+        <w:pStyle w:val="NoSpacing"/>
+        <w:rPr>
+          <w:rFonts w:ascii="Times New Roman" w:hAnsi="Times New Roman" w:cs="Times New Roman"/>
+          <w:b/>
+          <w:color w:val="365F92"/>
+          <w:sz w:val="36"/>
+          <w:szCs w:val="36"/>
+        </w:rPr>
+      </w:pPr>
+      <w:r>
+        <w:rPr>
+          <w:rFonts w:ascii="Times New Roman" w:hAnsi="Times New Roman" w:cs="Times New Roman"/>
+          <w:b/>
+          <w:color w:val="365F92"/>
+          <w:sz w:val="36"/>
+          <w:szCs w:val="36"/>
+        </w:rPr>
+        <w:t>Introduction</w:t>
+      </w:r>
+    </w:p>
+    <w:p>
+      <w:pPr>
+        <w:pStyle w:val="NoSpacing"/>
+      </w:pPr>
+    </w:p>
+    <w:p>
+      <w:pPr>
+        <w:pStyle w:val="NoSpacing"/>
+      </w:pPr>
+      <w:r>
+        <w:t xml:space="preserve">Scantrons!  You know, sheets of paper used to mark your answers on multiple choice tests.  You can select A, B, C, D, or E by filling in that little bubble.  In this exercise, you will be </w:t>
+      </w:r>
+      <w:r>
+        <w:t xml:space="preserve">writing a program to </w:t>
+      </w:r>
+      <w:r>
+        <w:t>grad</w:t>
+      </w:r>
+      <w:r>
+        <w:t>e</w:t>
+      </w:r>
+      <w:r>
+        <w:t xml:space="preserve"> students</w:t>
+      </w:r>
+      <w:r>
+        <w:t>’</w:t>
+      </w:r>
+      <w:r>
+        <w:t xml:space="preserve"> </w:t>
+      </w:r>
+      <w:r>
+        <w:t xml:space="preserve">scantron </w:t>
+      </w:r>
+      <w:r>
+        <w:t>papers</w:t>
+      </w:r>
+      <w:r>
+        <w:t xml:space="preserve"> so the teacher doesn’t have to do it manually.</w:t>
+      </w:r>
+    </w:p>
+    <w:p>
+      <w:pPr>
+        <w:pStyle w:val="NoSpacing"/>
+      </w:pPr>
+    </w:p>
+    <w:p>
+      <w:pPr>
+        <w:pStyle w:val="NoSpacing"/>
+        <w:rPr>
+          <w:rFonts w:ascii="Times New Roman" w:hAnsi="Times New Roman" w:cs="Times New Roman"/>
+          <w:b/>
+          <w:color w:val="365F92"/>
+          <w:sz w:val="36"/>
+          <w:szCs w:val="36"/>
+        </w:rPr>
+      </w:pPr>
+      <w:r>
+        <w:rPr>
+          <w:rFonts w:ascii="Times New Roman" w:hAnsi="Times New Roman" w:cs="Times New Roman"/>
+          <w:b/>
+          <w:color w:val="365F92"/>
+          <w:sz w:val="36"/>
+          <w:szCs w:val="36"/>
+        </w:rPr>
+        <w:t xml:space="preserve">Program </w:t>
+      </w:r>
+      <w:r>
+        <w:rPr>
+          <w:rFonts w:ascii="Times New Roman" w:hAnsi="Times New Roman" w:cs="Times New Roman"/>
+          <w:b/>
+          <w:color w:val="365F92"/>
+          <w:sz w:val="36"/>
+          <w:szCs w:val="36"/>
+        </w:rPr>
+        <w:t>Input</w:t>
+      </w:r>
+    </w:p>
+    <w:p>
+      <w:pPr>
+        <w:pStyle w:val="NoSpacing"/>
+      </w:pPr>
+    </w:p>
+    <w:p>
+      <w:pPr>
+        <w:pStyle w:val="NoSpacing"/>
+      </w:pPr>
+      <w:r>
+        <w:t xml:space="preserve">The file </w:t>
+      </w:r>
+      <w:r>
+        <w:rPr>
+          <w:rFonts w:ascii="Courier New" w:hAnsi="Courier New" w:cs="Courier New"/>
+        </w:rPr>
+        <w:t>Prob0</w:t>
+      </w:r>
+      <w:r>
+        <w:rPr>
+          <w:rFonts w:ascii="Courier New" w:hAnsi="Courier New" w:cs="Courier New"/>
+        </w:rPr>
+        <w:t>5</w:t>
+      </w:r>
+      <w:r>
+        <w:rPr>
+          <w:rFonts w:ascii="Courier New" w:hAnsi="Courier New" w:cs="Courier New"/>
+        </w:rPr>
+        <w:t>.in.txt</w:t>
+      </w:r>
+      <w:r>
+        <w:t xml:space="preserve"> will contain</w:t>
+      </w:r>
+      <w:r>
+        <w:t xml:space="preserve"> three sections:</w:t>
+      </w:r>
+    </w:p>
+    <w:p>
+      <w:pPr>
+        <w:pStyle w:val="NoSpacing"/>
+        <w:numPr>
+          <w:ilvl w:val="0"/>
+          <w:numId w:val="11"/>
+        </w:numPr>
+      </w:pPr>
+      <w:r>
+        <w:t>The first line of the file will be an integer number telling you how many points each question is worth.</w:t>
+      </w:r>
+    </w:p>
+    <w:p>
+      <w:pPr>
+        <w:pStyle w:val="NoSpacing"/>
+        <w:numPr>
+          <w:ilvl w:val="0"/>
+          <w:numId w:val="11"/>
+        </w:numPr>
+      </w:pPr>
+      <w:r>
+        <w:t xml:space="preserve">The next set of lines will be the key to the test.  Blank columns are indicated by an </w:t>
+      </w:r>
+      <w:r>
+        <w:t>"</w:t>
+      </w:r>
+      <w:r>
+        <w:rPr>
+          <w:rFonts w:ascii="Courier New" w:hAnsi="Courier New" w:cs="Courier New"/>
+        </w:rPr>
+        <w:t>O</w:t>
+      </w:r>
+      <w:r>
+        <w:t>"</w:t>
+      </w:r>
+      <w:r>
+        <w:t>, and the bubbled in column is indicated by an equal sign.  Columns are separated by a single space.  Multiple answers may be bubbled in.</w:t>
+      </w:r>
+    </w:p>
+    <w:p>
+      <w:pPr>
+        <w:pStyle w:val="NoSpacing"/>
+        <w:numPr>
+          <w:ilvl w:val="0"/>
+          <w:numId w:val="11"/>
+        </w:numPr>
+      </w:pPr>
+      <w:r>
+        <w:t>The student response section will consist of any number of students’ answers.  Each student section will contain the following:</w:t>
+      </w:r>
+    </w:p>
+    <w:p>
+      <w:pPr>
+        <w:pStyle w:val="NoSpacing"/>
+        <w:numPr>
+          <w:ilvl w:val="1"/>
+          <w:numId w:val="11"/>
+        </w:numPr>
+      </w:pPr>
+      <w:r>
+        <w:t xml:space="preserve">The first line of each student’s section will be in the format </w:t>
+      </w:r>
+      <w:r>
+        <w:t>"</w:t>
+      </w:r>
+      <w:r>
+        <w:t>STUDENT #</w:t>
+      </w:r>
+      <w:r>
+        <w:t>"</w:t>
+      </w:r>
+      <w:r>
+        <w:t>, where the pound sign will be an integer number indicating the student’s ID number.  The word student and the ID number will be separated by a single space.</w:t>
+      </w:r>
+    </w:p>
+    <w:p>
+      <w:pPr>
+        <w:pStyle w:val="NoSpacing"/>
+        <w:numPr>
+          <w:ilvl w:val="1"/>
+          <w:numId w:val="11"/>
+        </w:numPr>
+      </w:pPr>
+      <w:r>
+        <w:t>The next set of lines will be the student’s responses to the questions on the test.  Questions are answered in order, and only an exact match to the key will receive credit for the question.  There is no partial credit.</w:t>
+      </w:r>
+    </w:p>
+    <w:p>
+      <w:pPr>
+        <w:pStyle w:val="NoSpacing"/>
+      </w:pPr>
+    </w:p>
+    <w:p>
+      <w:pPr>
+        <w:rPr>
+          <w:b/>
+        </w:rPr>
+      </w:pPr>
+      <w:r>
+        <w:rPr>
+          <w:b/>
+        </w:rPr>
+        <w:t>Example Input:</w:t>
+      </w:r>
+    </w:p>
+    <w:p>
+      <w:pPr>
+        <w:pStyle w:val="NoSpacing"/>
+      </w:pPr>
+    </w:p>
+    <w:p>
+      <w:pPr>
+        <w:pStyle w:val="NoSpacing"/>
+        <w:rPr>
+          <w:rFonts w:ascii="Courier New" w:hAnsi="Courier New" w:cs="Courier New"/>
+        </w:rPr>
+      </w:pPr>
+      <w:r>
+        <w:rPr>
+          <w:rFonts w:ascii="Courier New" w:hAnsi="Courier New" w:cs="Courier New"/>
+        </w:rPr>
+        <w:t>10</w:t>
+      </w:r>
+    </w:p>
+    <w:p>
+      <w:pPr>
+        <w:pStyle w:val="NoSpacing"/>
+        <w:rPr>
+          <w:rFonts w:ascii="Courier New" w:hAnsi="Courier New" w:cs="Courier New"/>
+        </w:rPr>
+      </w:pPr>
+      <w:r>
+        <w:rPr>
+          <w:rFonts w:ascii="Courier New" w:hAnsi="Courier New" w:cs="Courier New"/>
+        </w:rPr>
+        <w:t>O O O O =</w:t>
+      </w:r>
+    </w:p>
+    <w:p>
+      <w:pPr>
+        <w:pStyle w:val="NoSpacing"/>
+        <w:rPr>
+          <w:rFonts w:ascii="Courier New" w:hAnsi="Courier New" w:cs="Courier New"/>
+        </w:rPr>
+      </w:pPr>
+      <w:r>
+        <w:rPr>
+          <w:rFonts w:ascii="Courier New" w:hAnsi="Courier New" w:cs="Courier New"/>
+        </w:rPr>
+        <w:t>O = O O O</w:t>
+      </w:r>
+    </w:p>
+    <w:p>
+      <w:pPr>
+        <w:pStyle w:val="NoSpacing"/>
+        <w:rPr>
+          <w:rFonts w:ascii="Courier New" w:hAnsi="Courier New" w:cs="Courier New"/>
+        </w:rPr>
+      </w:pPr>
+      <w:r>
+        <w:rPr>
+          <w:rFonts w:ascii="Courier New" w:hAnsi="Courier New" w:cs="Courier New"/>
+        </w:rPr>
+        <w:t>O O O O =</w:t>
+      </w:r>
+    </w:p>
+    <w:p>
+      <w:pPr>
+        <w:pStyle w:val="NoSpacing"/>
+        <w:rPr>
+          <w:rFonts w:ascii="Courier New" w:hAnsi="Courier New" w:cs="Courier New"/>
+        </w:rPr>
+      </w:pPr>
+      <w:r>
+        <w:rPr>
+          <w:rFonts w:ascii="Courier New" w:hAnsi="Courier New" w:cs="Courier New"/>
+        </w:rPr>
+        <w:t>= O O O O</w:t>
+      </w:r>
+    </w:p>
+    <w:p>
+      <w:pPr>
+        <w:pStyle w:val="NoSpacing"/>
+        <w:rPr>
+          <w:rFonts w:ascii="Courier New" w:hAnsi="Courier New" w:cs="Courier New"/>
+        </w:rPr>
+      </w:pPr>
+      <w:r>
+        <w:rPr>
+          <w:rFonts w:ascii="Courier New" w:hAnsi="Courier New" w:cs="Courier New"/>
+        </w:rPr>
+        <w:t>= O O O O</w:t>
+      </w:r>
+    </w:p>
+    <w:p>
+      <w:pPr>
+        <w:pStyle w:val="NoSpacing"/>
+        <w:rPr>
+          <w:rFonts w:ascii="Courier New" w:hAnsi="Courier New" w:cs="Courier New"/>
+        </w:rPr>
+      </w:pPr>
+      <w:r>
+        <w:rPr>
+          <w:rFonts w:ascii="Courier New" w:hAnsi="Courier New" w:cs="Courier New"/>
+        </w:rPr>
+        <w:t>O = O O O</w:t>
+      </w:r>
+    </w:p>
+    <w:p>
+      <w:pPr>
+        <w:pStyle w:val="NoSpacing"/>
+        <w:rPr>
+          <w:rFonts w:ascii="Courier New" w:hAnsi="Courier New" w:cs="Courier New"/>
+        </w:rPr>
+      </w:pPr>
+      <w:r>
+        <w:rPr>
+          <w:rFonts w:ascii="Courier New" w:hAnsi="Courier New" w:cs="Courier New"/>
+        </w:rPr>
+        <w:t>O O = O O</w:t>
+      </w:r>
+    </w:p>
+    <w:p>
+      <w:pPr>
+        <w:pStyle w:val="NoSpacing"/>
+        <w:rPr>
+          <w:rFonts w:ascii="Courier New" w:hAnsi="Courier New" w:cs="Courier New"/>
+        </w:rPr>
+      </w:pPr>
+      <w:r>
+        <w:rPr>
+          <w:rFonts w:ascii="Courier New" w:hAnsi="Courier New" w:cs="Courier New"/>
+        </w:rPr>
+        <w:t>O O O = O</w:t>
+      </w:r>
+    </w:p>
+    <w:p>
+      <w:pPr>
+        <w:pStyle w:val="NoSpacing"/>
+        <w:rPr>
+          <w:rFonts w:ascii="Courier New" w:hAnsi="Courier New" w:cs="Courier New"/>
+        </w:rPr>
+      </w:pPr>
+      <w:r>
+        <w:rPr>
+          <w:rFonts w:ascii="Courier New" w:hAnsi="Courier New" w:cs="Courier New"/>
+        </w:rPr>
+        <w:t>O = O O O</w:t>
+      </w:r>
+    </w:p>
+    <w:p>
+      <w:pPr>
+        <w:pStyle w:val="NoSpacing"/>
+        <w:rPr>
+          <w:rFonts w:ascii="Courier New" w:hAnsi="Courier New" w:cs="Courier New"/>
+        </w:rPr>
+      </w:pPr>
+      <w:r>
+        <w:rPr>
+          <w:rFonts w:ascii="Courier New" w:hAnsi="Courier New" w:cs="Courier New"/>
+        </w:rPr>
+        <w:t>O O O O =</w:t>
+      </w:r>
+    </w:p>
+    <w:p>
+      <w:pPr>
+        <w:pStyle w:val="NoSpacing"/>
+        <w:rPr>
+          <w:rFonts w:ascii="Courier New" w:hAnsi="Courier New" w:cs="Courier New"/>
+        </w:rPr>
+      </w:pPr>
+      <w:r>
+        <w:rPr>
+          <w:rFonts w:ascii="Courier New" w:hAnsi="Courier New" w:cs="Courier New"/>
+        </w:rPr>
+        <w:t>STUDENT 12</w:t>
+      </w:r>
+    </w:p>
+    <w:p>
+      <w:pPr>
+        <w:pStyle w:val="NoSpacing"/>
+        <w:rPr>
+          <w:rFonts w:ascii="Courier New" w:hAnsi="Courier New" w:cs="Courier New"/>
+        </w:rPr>
+      </w:pPr>
+      <w:r>
+        <w:rPr>
+          <w:rFonts w:ascii="Courier New" w:hAnsi="Courier New" w:cs="Courier New"/>
+        </w:rPr>
+        <w:t>O = O O =</w:t>
+      </w:r>
+    </w:p>
+    <w:p>
+      <w:pPr>
+        <w:pStyle w:val="NoSpacing"/>
+        <w:rPr>
+          <w:rFonts w:ascii="Courier New" w:hAnsi="Courier New" w:cs="Courier New"/>
+        </w:rPr>
+      </w:pPr>
+      <w:r>
+        <w:rPr>
+          <w:rFonts w:ascii="Courier New" w:hAnsi="Courier New" w:cs="Courier New"/>
+        </w:rPr>
+        <w:t>O = O O O</w:t>
+      </w:r>
+    </w:p>
+    <w:p>
+      <w:pPr>
+        <w:pStyle w:val="NoSpacing"/>
+        <w:rPr>
+          <w:rFonts w:ascii="Courier New" w:hAnsi="Courier New" w:cs="Courier New"/>
+        </w:rPr>
+      </w:pPr>
+      <w:r>
+        <w:rPr>
+          <w:rFonts w:ascii="Courier New" w:hAnsi="Courier New" w:cs="Courier New"/>
+        </w:rPr>
+        <w:t>O O O O =</w:t>
+      </w:r>
+    </w:p>
+    <w:p>
+      <w:pPr>
+        <w:pStyle w:val="NoSpacing"/>
+        <w:rPr>
+          <w:rFonts w:ascii="Courier New" w:hAnsi="Courier New" w:cs="Courier New"/>
+        </w:rPr>
+      </w:pPr>
+      <w:r>
+        <w:rPr>
+          <w:rFonts w:ascii="Courier New" w:hAnsi="Courier New" w:cs="Courier New"/>
+        </w:rPr>
+        <w:t>= O O O O</w:t>
+      </w:r>
+    </w:p>
+    <w:p>
+      <w:pPr>
+        <w:pStyle w:val="NoSpacing"/>
+        <w:rPr>
+          <w:rFonts w:ascii="Courier New" w:hAnsi="Courier New" w:cs="Courier New"/>
+        </w:rPr>
+      </w:pPr>
+      <w:r>
+        <w:rPr>
+          <w:rFonts w:ascii="Courier New" w:hAnsi="Courier New" w:cs="Courier New"/>
+        </w:rPr>
+        <w:t>= O O O O</w:t>
+      </w:r>
+    </w:p>
+    <w:p>
+      <w:pPr>
+        <w:pStyle w:val="NoSpacing"/>
+        <w:rPr>
+          <w:rFonts w:ascii="Courier New" w:hAnsi="Courier New" w:cs="Courier New"/>
+        </w:rPr>
+      </w:pPr>
+      <w:r>
+        <w:rPr>
+          <w:rFonts w:ascii="Courier New" w:hAnsi="Courier New" w:cs="Courier New"/>
+        </w:rPr>
+        <w:t>O = O O O</w:t>
+      </w:r>
+    </w:p>
+    <w:p>
+      <w:pPr>
+        <w:pStyle w:val="NoSpacing"/>
+        <w:rPr>
+          <w:rFonts w:ascii="Courier New" w:hAnsi="Courier New" w:cs="Courier New"/>
+        </w:rPr>
+      </w:pPr>
+      <w:r>
+        <w:rPr>
+          <w:rFonts w:ascii="Courier New" w:hAnsi="Courier New" w:cs="Courier New"/>
+        </w:rPr>
+        <w:t>O O = O O</w:t>
+      </w:r>
+    </w:p>
+    <w:p>
+      <w:pPr>
+        <w:pStyle w:val="NoSpacing"/>
+        <w:rPr>
+          <w:rFonts w:ascii="Courier New" w:hAnsi="Courier New" w:cs="Courier New"/>
+        </w:rPr>
+      </w:pPr>
+      <w:r>
+        <w:rPr>
+          <w:rFonts w:ascii="Courier New" w:hAnsi="Courier New" w:cs="Courier New"/>
+        </w:rPr>
+        <w:t>O O O = O</w:t>
+      </w:r>
+    </w:p>
+    <w:p>
+      <w:pPr>
+        <w:pStyle w:val="NoSpacing"/>
+        <w:rPr>
+          <w:rFonts w:ascii="Courier New" w:hAnsi="Courier New" w:cs="Courier New"/>
+        </w:rPr>
+      </w:pPr>
+      <w:r>
+        <w:rPr>
+          <w:rFonts w:ascii="Courier New" w:hAnsi="Courier New" w:cs="Courier New"/>
+        </w:rPr>
+        <w:t>O = O O O</w:t>
+      </w:r>
+    </w:p>
+    <w:p>
+      <w:pPr>
+        <w:pStyle w:val="NoSpacing"/>
+        <w:rPr>
+          <w:rFonts w:ascii="Courier New" w:hAnsi="Courier New" w:cs="Courier New"/>
+        </w:rPr>
+      </w:pPr>
+      <w:r>
+        <w:rPr>
+          <w:rFonts w:ascii="Courier New" w:hAnsi="Courier New" w:cs="Courier New"/>
+        </w:rPr>
+        <w:t>O O O O =</w:t>
+      </w:r>
+    </w:p>
+    <w:p>
+      <w:pPr>
+        <w:pStyle w:val="NoSpacing"/>
+        <w:rPr>
+          <w:rFonts w:ascii="Courier New" w:hAnsi="Courier New" w:cs="Courier New"/>
+        </w:rPr>
+      </w:pPr>
+      <w:r>
+        <w:rPr>
+          <w:rFonts w:ascii="Courier New" w:hAnsi="Courier New" w:cs="Courier New"/>
+        </w:rPr>
+        <w:t>STUDENT 13</w:t>
+      </w:r>
+    </w:p>
+    <w:p>
+      <w:pPr>
+        <w:pStyle w:val="NoSpacing"/>
+        <w:rPr>
+          <w:rFonts w:ascii="Courier New" w:hAnsi="Courier New" w:cs="Courier New"/>
+        </w:rPr>
+      </w:pPr>
+      <w:r>
+        <w:rPr>
+          <w:rFonts w:ascii="Courier New" w:hAnsi="Courier New" w:cs="Courier New"/>
+        </w:rPr>
+        <w:t>O O O O =</w:t>
+      </w:r>
+    </w:p>
+    <w:p>
+      <w:pPr>
+        <w:pStyle w:val="NoSpacing"/>
+        <w:rPr>
+          <w:rFonts w:ascii="Courier New" w:hAnsi="Courier New" w:cs="Courier New"/>
+        </w:rPr>
+      </w:pPr>
+      <w:r>
+        <w:rPr>
+          <w:rFonts w:ascii="Courier New" w:hAnsi="Courier New" w:cs="Courier New"/>
+        </w:rPr>
+        <w:t>O = O O O</w:t>
+      </w:r>
+    </w:p>
+    <w:p>
+      <w:pPr>
+        <w:pStyle w:val="NoSpacing"/>
+        <w:rPr>
+          <w:rFonts w:ascii="Courier New" w:hAnsi="Courier New" w:cs="Courier New"/>
+        </w:rPr>
+      </w:pPr>
+      <w:r>
+        <w:rPr>
+          <w:rFonts w:ascii="Courier New" w:hAnsi="Courier New" w:cs="Courier New"/>
+        </w:rPr>
+        <w:t>O O O O =</w:t>
+      </w:r>
+    </w:p>
+    <w:p>
+      <w:pPr>
+        <w:pStyle w:val="NoSpacing"/>
+        <w:rPr>
+          <w:rFonts w:ascii="Courier New" w:hAnsi="Courier New" w:cs="Courier New"/>
+        </w:rPr>
+      </w:pPr>
+      <w:r>
+        <w:rPr>
+          <w:rFonts w:ascii="Courier New" w:hAnsi="Courier New" w:cs="Courier New"/>
+        </w:rPr>
+        <w:lastRenderedPageBreak/>
+        <w:t>= O O O O</w:t>
+      </w:r>
+    </w:p>
+    <w:p>
+      <w:pPr>
+        <w:pStyle w:val="NoSpacing"/>
+        <w:rPr>
+          <w:rFonts w:ascii="Courier New" w:hAnsi="Courier New" w:cs="Courier New"/>
+        </w:rPr>
+      </w:pPr>
+      <w:r>
+        <w:rPr>
+          <w:rFonts w:ascii="Courier New" w:hAnsi="Courier New" w:cs="Courier New"/>
+        </w:rPr>
+        <w:t>O O O = O</w:t>
+      </w:r>
+    </w:p>
+    <w:p>
+      <w:pPr>
+        <w:pStyle w:val="NoSpacing"/>
+        <w:rPr>
+          <w:rFonts w:ascii="Courier New" w:hAnsi="Courier New" w:cs="Courier New"/>
+        </w:rPr>
+      </w:pPr>
+      <w:r>
+        <w:rPr>
+          <w:rFonts w:ascii="Courier New" w:hAnsi="Courier New" w:cs="Courier New"/>
+        </w:rPr>
+        <w:t>O = O O O</w:t>
+      </w:r>
+    </w:p>
+    <w:p>
+      <w:pPr>
+        <w:pStyle w:val="NoSpacing"/>
+        <w:rPr>
+          <w:rFonts w:ascii="Courier New" w:hAnsi="Courier New" w:cs="Courier New"/>
+        </w:rPr>
+      </w:pPr>
+      <w:r>
+        <w:rPr>
+          <w:rFonts w:ascii="Courier New" w:hAnsi="Courier New" w:cs="Courier New"/>
+        </w:rPr>
+        <w:t>O O = O O</w:t>
+      </w:r>
+    </w:p>
+    <w:p>
+      <w:pPr>
+        <w:pStyle w:val="NoSpacing"/>
+        <w:rPr>
+          <w:rFonts w:ascii="Courier New" w:hAnsi="Courier New" w:cs="Courier New"/>
+        </w:rPr>
+      </w:pPr>
+      <w:r>
+        <w:rPr>
+          <w:rFonts w:ascii="Courier New" w:hAnsi="Courier New" w:cs="Courier New"/>
+        </w:rPr>
+        <w:t>O O O = O</w:t>
+      </w:r>
+    </w:p>
+    <w:p>
+      <w:pPr>
+        <w:pStyle w:val="NoSpacing"/>
+        <w:rPr>
+          <w:rFonts w:ascii="Courier New" w:hAnsi="Courier New" w:cs="Courier New"/>
+        </w:rPr>
+      </w:pPr>
+      <w:r>
+        <w:rPr>
+          <w:rFonts w:ascii="Courier New" w:hAnsi="Courier New" w:cs="Courier New"/>
+        </w:rPr>
+        <w:t>O = O O O</w:t>
+      </w:r>
+    </w:p>
+    <w:p>
+      <w:pPr>
+        <w:pStyle w:val="NoSpacing"/>
+        <w:rPr>
+          <w:rFonts w:ascii="Courier New" w:hAnsi="Courier New" w:cs="Courier New"/>
+        </w:rPr>
+      </w:pPr>
+      <w:r>
+        <w:rPr>
+          <w:rFonts w:ascii="Courier New" w:hAnsi="Courier New" w:cs="Courier New"/>
+        </w:rPr>
+        <w:t>O = O O O</w:t>
+      </w:r>
+    </w:p>
+    <w:p>
+      <w:pPr>
+        <w:pStyle w:val="NoSpacing"/>
+      </w:pPr>
+    </w:p>
+    <w:p>
+      <w:pPr>
+        <w:pStyle w:val="NoSpacing"/>
+        <w:rPr>
+          <w:rFonts w:ascii="Times New Roman" w:hAnsi="Times New Roman" w:cs="Times New Roman"/>
+          <w:b/>
+          <w:color w:val="365F92"/>
+          <w:sz w:val="36"/>
+          <w:szCs w:val="36"/>
+        </w:rPr>
+      </w:pPr>
+      <w:r>
+        <w:rPr>
+          <w:rFonts w:ascii="Times New Roman" w:hAnsi="Times New Roman" w:cs="Times New Roman"/>
+          <w:b/>
+          <w:color w:val="365F92"/>
+          <w:sz w:val="36"/>
+          <w:szCs w:val="36"/>
+        </w:rPr>
+        <w:t xml:space="preserve">Program </w:t>
+      </w:r>
+      <w:r>
+        <w:rPr>
+          <w:rFonts w:ascii="Times New Roman" w:hAnsi="Times New Roman" w:cs="Times New Roman"/>
+          <w:b/>
+          <w:color w:val="365F92"/>
+          <w:sz w:val="36"/>
+          <w:szCs w:val="36"/>
+        </w:rPr>
+        <w:t>Output</w:t>
+      </w:r>
+    </w:p>
+    <w:p>
+      <w:pPr>
+        <w:pStyle w:val="NoSpacing"/>
+      </w:pPr>
+    </w:p>
+    <w:p>
+      <w:pPr>
+        <w:pStyle w:val="NoSpacing"/>
+      </w:pPr>
+      <w:r>
+        <w:t>Your program should output each student’s id number along with their grade in the following format:</w:t>
+      </w:r>
+    </w:p>
+    <w:p>
+      <w:pPr>
+        <w:pStyle w:val="NoSpacing"/>
+        <w:ind w:firstLine="720"/>
+        <w:rPr>
+          <w:rFonts w:ascii="Courier New" w:hAnsi="Courier New" w:cs="Courier New"/>
+        </w:rPr>
+      </w:pPr>
+      <w:r>
+        <w:rPr>
+          <w:rFonts w:ascii="Courier New" w:hAnsi="Courier New" w:cs="Courier New"/>
+        </w:rPr>
+        <w:t>STUDENT #: Grade</w:t>
+      </w:r>
+    </w:p>
+    <w:p>
+      <w:pPr>
+        <w:pStyle w:val="NoSpacing"/>
+      </w:pPr>
+    </w:p>
+    <w:p>
+      <w:pPr>
+        <w:pStyle w:val="NoSpacing"/>
+        <w:rPr>
+          <w:b/>
+        </w:rPr>
+      </w:pPr>
+      <w:r>
+        <w:rPr>
+          <w:b/>
+        </w:rPr>
+        <w:t>Example Output:</w:t>
+      </w:r>
+    </w:p>
+    <w:p>
+      <w:pPr>
+        <w:pStyle w:val="NoSpacing"/>
+      </w:pPr>
+    </w:p>
+    <w:p>
+      <w:pPr>
+        <w:pStyle w:val="NoSpacing"/>
+        <w:rPr>
+          <w:rFonts w:ascii="Courier New" w:hAnsi="Courier New" w:cs="Courier New"/>
+        </w:rPr>
+      </w:pPr>
+      <w:r>
+        <w:rPr>
+          <w:rFonts w:ascii="Courier New" w:hAnsi="Courier New" w:cs="Courier New"/>
+        </w:rPr>
+        <w:t>STUDENT 12: 90</w:t>
+      </w:r>
+    </w:p>
+    <w:p>
+      <w:pPr>
+        <w:pStyle w:val="NoSpacing"/>
+        <w:rPr>
+          <w:rFonts w:ascii="Courier New" w:hAnsi="Courier New" w:cs="Courier New"/>
+        </w:rPr>
+      </w:pPr>
+      <w:r>
+        <w:rPr>
+          <w:rFonts w:ascii="Courier New" w:hAnsi="Courier New" w:cs="Courier New"/>
+        </w:rPr>
+        <w:t>STUDENT 13: 80</w:t>
+      </w:r>
+    </w:p>
+    <w:p>
+      <w:pPr>
+        <w:pStyle w:val="NoSpacing"/>
+        <w:rPr>
+          <w:rFonts w:ascii="Courier New" w:hAnsi="Courier New" w:cs="Courier New"/>
+        </w:rPr>
       </w:pPr>
     </w:p>
     <w:sectPr>
@@ -3121,6 +4773,92 @@
     </w:lvl>
   </w:abstractNum>
   <w:abstractNum w:abstractNumId="8" w15:restartNumberingAfterBreak="0">
+    <w:nsid w:val="5C3B1C02"/>
+    <w:multiLevelType w:val="hybridMultilevel"/>
+    <w:tmpl w:val="4DD2DD26"/>
+    <w:lvl w:ilvl="0" w:tplc="0409000F">
+      <w:start w:val="1"/>
+      <w:numFmt w:val="decimal"/>
+      <w:lvlText w:val="%1."/>
+      <w:lvlJc w:val="left"/>
+      <w:pPr>
+        <w:ind w:left="720" w:hanging="360"/>
+      </w:pPr>
+    </w:lvl>
+    <w:lvl w:ilvl="1" w:tplc="04090019">
+      <w:start w:val="1"/>
+      <w:numFmt w:val="lowerLetter"/>
+      <w:lvlText w:val="%2."/>
+      <w:lvlJc w:val="left"/>
+      <w:pPr>
+        <w:ind w:left="1440" w:hanging="360"/>
+      </w:pPr>
+    </w:lvl>
+    <w:lvl w:ilvl="2" w:tplc="0409001B" w:tentative="1">
+      <w:start w:val="1"/>
+      <w:numFmt w:val="lowerRoman"/>
+      <w:lvlText w:val="%3."/>
+      <w:lvlJc w:val="right"/>
+      <w:pPr>
+        <w:ind w:left="2160" w:hanging="180"/>
+      </w:pPr>
+    </w:lvl>
+    <w:lvl w:ilvl="3" w:tplc="0409000F" w:tentative="1">
+      <w:start w:val="1"/>
+      <w:numFmt w:val="decimal"/>
+      <w:lvlText w:val="%4."/>
+      <w:lvlJc w:val="left"/>
+      <w:pPr>
+        <w:ind w:left="2880" w:hanging="360"/>
+      </w:pPr>
+    </w:lvl>
+    <w:lvl w:ilvl="4" w:tplc="04090019" w:tentative="1">
+      <w:start w:val="1"/>
+      <w:numFmt w:val="lowerLetter"/>
+      <w:lvlText w:val="%5."/>
+      <w:lvlJc w:val="left"/>
+      <w:pPr>
+        <w:ind w:left="3600" w:hanging="360"/>
+      </w:pPr>
+    </w:lvl>
+    <w:lvl w:ilvl="5" w:tplc="0409001B" w:tentative="1">
+      <w:start w:val="1"/>
+      <w:numFmt w:val="lowerRoman"/>
+      <w:lvlText w:val="%6."/>
+      <w:lvlJc w:val="right"/>
+      <w:pPr>
+        <w:ind w:left="4320" w:hanging="180"/>
+      </w:pPr>
+    </w:lvl>
+    <w:lvl w:ilvl="6" w:tplc="0409000F" w:tentative="1">
+      <w:start w:val="1"/>
+      <w:numFmt w:val="decimal"/>
+      <w:lvlText w:val="%7."/>
+      <w:lvlJc w:val="left"/>
+      <w:pPr>
+        <w:ind w:left="5040" w:hanging="360"/>
+      </w:pPr>
+    </w:lvl>
+    <w:lvl w:ilvl="7" w:tplc="04090019" w:tentative="1">
+      <w:start w:val="1"/>
+      <w:numFmt w:val="lowerLetter"/>
+      <w:lvlText w:val="%8."/>
+      <w:lvlJc w:val="left"/>
+      <w:pPr>
+        <w:ind w:left="5760" w:hanging="360"/>
+      </w:pPr>
+    </w:lvl>
+    <w:lvl w:ilvl="8" w:tplc="0409001B" w:tentative="1">
+      <w:start w:val="1"/>
+      <w:numFmt w:val="lowerRoman"/>
+      <w:lvlText w:val="%9."/>
+      <w:lvlJc w:val="right"/>
+      <w:pPr>
+        <w:ind w:left="6480" w:hanging="180"/>
+      </w:pPr>
+    </w:lvl>
+  </w:abstractNum>
+  <w:abstractNum w:abstractNumId="9" w15:restartNumberingAfterBreak="0">
     <w:nsid w:val="65E96AC0"/>
     <w:multiLevelType w:val="hybridMultilevel"/>
     <w:tmpl w:val="473AF216"/>
@@ -3233,7 +4971,7 @@
       </w:rPr>
     </w:lvl>
   </w:abstractNum>
-  <w:abstractNum w:abstractNumId="9" w15:restartNumberingAfterBreak="0">
+  <w:abstractNum w:abstractNumId="10" w15:restartNumberingAfterBreak="0">
     <w:nsid w:val="664E0005"/>
     <w:multiLevelType w:val="hybridMultilevel"/>
     <w:tmpl w:val="CBE4A7C4"/>
@@ -3353,7 +5091,7 @@
     <w:abstractNumId w:val="5"/>
   </w:num>
   <w:num w:numId="3">
-    <w:abstractNumId w:val="8"/>
+    <w:abstractNumId w:val="9"/>
   </w:num>
   <w:num w:numId="4">
     <w:abstractNumId w:val="3"/>
@@ -3371,10 +5109,13 @@
     <w:abstractNumId w:val="6"/>
   </w:num>
   <w:num w:numId="9">
-    <w:abstractNumId w:val="9"/>
+    <w:abstractNumId w:val="10"/>
   </w:num>
   <w:num w:numId="10">
     <w:abstractNumId w:val="0"/>
+  </w:num>
+  <w:num w:numId="11">
+    <w:abstractNumId w:val="8"/>
   </w:num>
 </w:numbering>
 </file>

</xml_diff>